<commit_message>
Replace C# Xamarin project with a fresh Java native one
</commit_message>
<xml_diff>
--- a/Documentation/aTodo.docx
+++ b/Documentation/aTodo.docx
@@ -11,6 +11,8 @@
           <w:u w:val="single"/>
         </w:rPr>
       </w:pPr>
+      <w:proofErr w:type="spellStart"/>
+      <w:proofErr w:type="gramStart"/>
       <w:r>
         <w:rPr>
           <w:sz w:val="36"/>
@@ -19,6 +21,8 @@
         </w:rPr>
         <w:t>aTodo</w:t>
       </w:r>
+      <w:proofErr w:type="spellEnd"/>
+      <w:proofErr w:type="gramEnd"/>
       <w:r>
         <w:rPr>
           <w:sz w:val="36"/>
@@ -101,7 +105,15 @@
         <w:t>Ajout d’une option permettant d’activer le vibreur ou la sonnerie lors d’un rappel </w:t>
       </w:r>
       <w:r>
-        <w:t xml:space="preserve">(checkbox « important » ?) </w:t>
+        <w:t>(</w:t>
+      </w:r>
+      <w:proofErr w:type="spellStart"/>
+      <w:r>
+        <w:t>checkbox</w:t>
+      </w:r>
+      <w:proofErr w:type="spellEnd"/>
+      <w:r>
+        <w:t xml:space="preserve"> « important » ?) </w:t>
       </w:r>
       <w:r>
         <w:t>;</w:t>
@@ -128,7 +140,15 @@
         </w:numPr>
       </w:pPr>
       <w:r>
-        <w:t>Support de markdown (?)</w:t>
+        <w:t xml:space="preserve">Support de </w:t>
+      </w:r>
+      <w:proofErr w:type="spellStart"/>
+      <w:r>
+        <w:t>markdown</w:t>
+      </w:r>
+      <w:proofErr w:type="spellEnd"/>
+      <w:r>
+        <w:t> (?)</w:t>
       </w:r>
       <w:r>
         <w:t>.</w:t>
@@ -148,7 +168,10 @@
         </w:numPr>
       </w:pPr>
       <w:r>
-        <w:t>C# ;</w:t>
+        <w:t>Java</w:t>
+      </w:r>
+      <w:r>
+        <w:t> ;</w:t>
       </w:r>
     </w:p>
     <w:p>
@@ -160,10 +183,7 @@
         </w:numPr>
       </w:pPr>
       <w:r>
-        <w:t>Xamarin Native Android</w:t>
-      </w:r>
-      <w:r>
-        <w:t> ;</w:t>
+        <w:t>Android SDK ;</w:t>
       </w:r>
     </w:p>
     <w:p>
@@ -387,8 +407,12 @@
     </w:r>
     <w:r>
       <w:tab/>
+    </w:r>
+    <w:proofErr w:type="spellStart"/>
+    <w:r>
       <w:t>aTodo</w:t>
     </w:r>
+    <w:proofErr w:type="spellEnd"/>
     <w:r>
       <w:tab/>
       <w:t>14/09/2020</w:t>

</xml_diff>